<commit_message>
correciones en fechas del individual del estudiante 1
</commit_message>
<xml_diff>
--- a/reports/student1/Entregable1/Informe de Analisis Individual.docx
+++ b/reports/student1/Entregable1/Informe de Analisis Individual.docx
@@ -1,6 +1,6 @@
 
 <file path=word/document.xml><?xml version="1.0" encoding="utf-8"?>
-<w:document xmlns:wpc="http://schemas.microsoft.com/office/word/2010/wordprocessingCanvas" xmlns:cx="http://schemas.microsoft.com/office/drawing/2014/chartex" xmlns:cx1="http://schemas.microsoft.com/office/drawing/2015/9/8/chartex" xmlns:cx2="http://schemas.microsoft.com/office/drawing/2015/10/21/chartex" xmlns:cx3="http://schemas.microsoft.com/office/drawing/2016/5/9/chartex" xmlns:cx4="http://schemas.microsoft.com/office/drawing/2016/5/10/chartex" xmlns:cx5="http://schemas.microsoft.com/office/drawing/2016/5/11/chartex" xmlns:cx6="http://schemas.microsoft.com/office/drawing/2016/5/12/chartex" xmlns:cx7="http://schemas.microsoft.com/office/drawing/2016/5/13/chartex" xmlns:cx8="http://schemas.microsoft.com/office/drawing/2016/5/14/chartex" xmlns:mc="http://schemas.openxmlformats.org/markup-compatibility/2006" xmlns:aink="http://schemas.microsoft.com/office/drawing/2016/ink" xmlns:am3d="http://schemas.microsoft.com/office/drawing/2017/model3d" xmlns:o="urn:schemas-microsoft-com:office:office" xmlns:oel="http://schemas.microsoft.com/office/2019/extlst" xmlns:r="http://schemas.openxmlformats.org/officeDocument/2006/relationships" xmlns:m="http://schemas.openxmlformats.org/officeDocument/2006/math" xmlns:v="urn:schemas-microsoft-com:vml" xmlns:wp14="http://schemas.microsoft.com/office/word/2010/wordprocessingDrawing" xmlns:wp="http://schemas.openxmlformats.org/drawingml/2006/wordprocessingDrawing" xmlns:w10="urn:schemas-microsoft-com:office:word" xmlns:w="http://schemas.openxmlformats.org/wordprocessingml/2006/main" xmlns:w14="http://schemas.microsoft.com/office/word/2010/wordml" xmlns:w15="http://schemas.microsoft.com/office/word/2012/wordml" xmlns:w16cex="http://schemas.microsoft.com/office/word/2018/wordml/cex" xmlns:w16cid="http://schemas.microsoft.com/office/word/2016/wordml/cid" xmlns:w16="http://schemas.microsoft.com/office/word/2018/wordml" xmlns:w16sdtdh="http://schemas.microsoft.com/office/word/2020/wordml/sdtdatahash" xmlns:w16se="http://schemas.microsoft.com/office/word/2015/wordml/symex" xmlns:wpg="http://schemas.microsoft.com/office/word/2010/wordprocessingGroup" xmlns:wpi="http://schemas.microsoft.com/office/word/2010/wordprocessingInk" xmlns:wne="http://schemas.microsoft.com/office/word/2006/wordml" xmlns:wps="http://schemas.microsoft.com/office/word/2010/wordprocessingShape" mc:Ignorable="w14 w15 w16se w16cid w16 w16cex w16sdtdh wp14">
+<w:document xmlns:wpc="http://schemas.microsoft.com/office/word/2010/wordprocessingCanvas" xmlns:cx="http://schemas.microsoft.com/office/drawing/2014/chartex" xmlns:cx1="http://schemas.microsoft.com/office/drawing/2015/9/8/chartex" xmlns:cx2="http://schemas.microsoft.com/office/drawing/2015/10/21/chartex" xmlns:cx3="http://schemas.microsoft.com/office/drawing/2016/5/9/chartex" xmlns:cx4="http://schemas.microsoft.com/office/drawing/2016/5/10/chartex" xmlns:cx5="http://schemas.microsoft.com/office/drawing/2016/5/11/chartex" xmlns:cx6="http://schemas.microsoft.com/office/drawing/2016/5/12/chartex" xmlns:cx7="http://schemas.microsoft.com/office/drawing/2016/5/13/chartex" xmlns:cx8="http://schemas.microsoft.com/office/drawing/2016/5/14/chartex" xmlns:mc="http://schemas.openxmlformats.org/markup-compatibility/2006" xmlns:aink="http://schemas.microsoft.com/office/drawing/2016/ink" xmlns:am3d="http://schemas.microsoft.com/office/drawing/2017/model3d" xmlns:o="urn:schemas-microsoft-com:office:office" xmlns:r="http://schemas.openxmlformats.org/officeDocument/2006/relationships" xmlns:m="http://schemas.openxmlformats.org/officeDocument/2006/math" xmlns:v="urn:schemas-microsoft-com:vml" xmlns:wp14="http://schemas.microsoft.com/office/word/2010/wordprocessingDrawing" xmlns:wp="http://schemas.openxmlformats.org/drawingml/2006/wordprocessingDrawing" xmlns:w10="urn:schemas-microsoft-com:office:word" xmlns:w="http://schemas.openxmlformats.org/wordprocessingml/2006/main" xmlns:w14="http://schemas.microsoft.com/office/word/2010/wordml" xmlns:w15="http://schemas.microsoft.com/office/word/2012/wordml" xmlns:w16cex="http://schemas.microsoft.com/office/word/2018/wordml/cex" xmlns:w16cid="http://schemas.microsoft.com/office/word/2016/wordml/cid" xmlns:w16="http://schemas.microsoft.com/office/word/2018/wordml" xmlns:w16sdtdh="http://schemas.microsoft.com/office/word/2020/wordml/sdtdatahash" xmlns:w16se="http://schemas.microsoft.com/office/word/2015/wordml/symex" xmlns:wpg="http://schemas.microsoft.com/office/word/2010/wordprocessingGroup" xmlns:wpi="http://schemas.microsoft.com/office/word/2010/wordprocessingInk" xmlns:wne="http://schemas.microsoft.com/office/word/2006/wordml" xmlns:wps="http://schemas.microsoft.com/office/word/2010/wordprocessingShape" mc:Ignorable="w14 w15 w16se w16cid w16 w16cex w16sdtdh wp14">
   <w:body>
     <w:p>
       <w:pPr>
@@ -77,7 +77,16 @@
           <w:sz w:val="46"/>
           <w:szCs w:val="46"/>
         </w:rPr>
-        <w:t>Planificación Individual</w:t>
+        <w:t>Análisis</w:t>
+      </w:r>
+      <w:r>
+        <w:rPr>
+          <w:rFonts w:ascii="Arial Narrow" w:eastAsia="Arial Narrow" w:hAnsi="Arial Narrow" w:cs="Arial Narrow"/>
+          <w:b/>
+          <w:sz w:val="46"/>
+          <w:szCs w:val="46"/>
+        </w:rPr>
+        <w:t xml:space="preserve"> Individual</w:t>
       </w:r>
     </w:p>
     <w:p>
@@ -318,7 +327,7 @@
                 <w:sz w:val="24"/>
                 <w:szCs w:val="24"/>
               </w:rPr>
-              <w:t>13/1/2024</w:t>
+              <w:t>15/2/2024</w:t>
             </w:r>
           </w:p>
         </w:tc>
@@ -347,7 +356,15 @@
                 <w:sz w:val="24"/>
                 <w:szCs w:val="24"/>
               </w:rPr>
-              <w:t>v1r0</w:t>
+              <w:t>v1r</w:t>
+            </w:r>
+            <w:r>
+              <w:rPr>
+                <w:rFonts w:ascii="Arial Narrow" w:eastAsia="Arial Narrow" w:hAnsi="Arial Narrow" w:cs="Arial Narrow"/>
+                <w:sz w:val="24"/>
+                <w:szCs w:val="24"/>
+              </w:rPr>
+              <w:t>1</w:t>
             </w:r>
           </w:p>
         </w:tc>
@@ -408,7 +425,16 @@
                 <w:sz w:val="24"/>
                 <w:szCs w:val="24"/>
               </w:rPr>
-              <w:t>Grupo de prácticas:   G6-64</w:t>
+              <w:t xml:space="preserve">Grupo de </w:t>
+            </w:r>
+            <w:r>
+              <w:rPr>
+                <w:rFonts w:ascii="Arial Narrow" w:eastAsia="Arial Narrow" w:hAnsi="Arial Narrow" w:cs="Arial Narrow"/>
+                <w:b/>
+                <w:sz w:val="24"/>
+                <w:szCs w:val="24"/>
+              </w:rPr>
+              <w:t>prácticas:   G6-64</w:t>
             </w:r>
           </w:p>
         </w:tc>
@@ -568,7 +594,6 @@
               </w:rPr>
               <w:t xml:space="preserve">Desarrollador, </w:t>
             </w:r>
-            <w:proofErr w:type="gramStart"/>
             <w:r>
               <w:rPr>
                 <w:rFonts w:ascii="Arial Narrow" w:hAnsi="Arial Narrow"/>
@@ -578,7 +603,6 @@
               </w:rPr>
               <w:t>manager</w:t>
             </w:r>
-            <w:proofErr w:type="gramEnd"/>
           </w:p>
         </w:tc>
         <w:tc>
@@ -593,7 +617,7 @@
           </w:tcPr>
           <w:p>
             <w:pPr>
-              <w:pStyle w:val="BodyText"/>
+              <w:pStyle w:val="Textoindependiente"/>
               <w:widowControl w:val="0"/>
               <w:rPr>
                 <w:rFonts w:ascii="Arial Narrow" w:eastAsia="Arial Narrow" w:hAnsi="Arial Narrow" w:cs="Arial Narrow"/>
@@ -671,18 +695,8 @@
                 <w:sz w:val="24"/>
                 <w:szCs w:val="24"/>
               </w:rPr>
-              <w:t xml:space="preserve">Desarrollador, </w:t>
-            </w:r>
-            <w:proofErr w:type="spellStart"/>
-            <w:r>
-              <w:rPr>
-                <w:rFonts w:ascii="Arial Narrow" w:eastAsia="Arial Narrow" w:hAnsi="Arial Narrow" w:cs="Arial Narrow"/>
-                <w:sz w:val="24"/>
-                <w:szCs w:val="24"/>
-              </w:rPr>
-              <w:t>Tester</w:t>
-            </w:r>
-            <w:proofErr w:type="spellEnd"/>
+              <w:t>Desarrollador, Tester</w:t>
+            </w:r>
           </w:p>
         </w:tc>
         <w:tc>
@@ -697,7 +711,7 @@
           </w:tcPr>
           <w:p>
             <w:pPr>
-              <w:pStyle w:val="BodyText"/>
+              <w:pStyle w:val="Textoindependiente"/>
               <w:widowControl w:val="0"/>
               <w:rPr>
                 <w:rFonts w:ascii="Arial Narrow" w:eastAsia="Arial Narrow" w:hAnsi="Arial Narrow" w:cs="Arial Narrow"/>
@@ -746,7 +760,15 @@
                 <w:sz w:val="24"/>
                 <w:szCs w:val="24"/>
               </w:rPr>
-              <w:t>Huecas Calderón, Tomás - 17476993Y</w:t>
+              <w:t xml:space="preserve">Huecas Calderón, Tomás - </w:t>
+            </w:r>
+            <w:r>
+              <w:rPr>
+                <w:rFonts w:ascii="Arial Narrow" w:eastAsia="Arial Narrow" w:hAnsi="Arial Narrow" w:cs="Arial Narrow"/>
+                <w:sz w:val="24"/>
+                <w:szCs w:val="24"/>
+              </w:rPr>
+              <w:t>17476993Y</w:t>
             </w:r>
           </w:p>
         </w:tc>
@@ -791,7 +813,7 @@
           </w:tcPr>
           <w:p>
             <w:pPr>
-              <w:pStyle w:val="BodyText"/>
+              <w:pStyle w:val="Textoindependiente"/>
               <w:widowControl w:val="0"/>
               <w:rPr>
                 <w:rFonts w:ascii="Arial Narrow" w:eastAsia="Arial Narrow" w:hAnsi="Arial Narrow" w:cs="Arial Narrow"/>
@@ -813,7 +835,7 @@
       </w:tr>
       <w:tr>
         <w:trPr>
-          <w:trHeight w:val="685"/>
+          <w:trHeight w:val="600"/>
         </w:trPr>
         <w:tc>
           <w:tcPr>
@@ -848,7 +870,8 @@
               <w:rPr>
                 <w:rFonts w:ascii="Arial Narrow;sans-serif" w:hAnsi="Arial Narrow;sans-serif"/>
                 <w:color w:val="000000"/>
-                <w:sz w:val="24"/>
+                <w:sz w:val="20"/>
+                <w:szCs w:val="20"/>
               </w:rPr>
               <w:t>54370557Y</w:t>
             </w:r>
@@ -895,7 +918,7 @@
           </w:tcPr>
           <w:p>
             <w:pPr>
-              <w:pStyle w:val="BodyText"/>
+              <w:pStyle w:val="Textoindependiente"/>
               <w:widowControl w:val="0"/>
               <w:rPr>
                 <w:rFonts w:ascii="Arial Narrow" w:eastAsia="Arial Narrow" w:hAnsi="Arial Narrow" w:cs="Arial Narrow"/>
@@ -917,7 +940,7 @@
       </w:tr>
       <w:tr>
         <w:trPr>
-          <w:trHeight w:val="630"/>
+          <w:trHeight w:val="326"/>
         </w:trPr>
         <w:tc>
           <w:tcPr>
@@ -937,41 +960,13 @@
                 <w:szCs w:val="24"/>
               </w:rPr>
             </w:pPr>
-            <w:proofErr w:type="spellStart"/>
-            <w:r>
-              <w:rPr>
-                <w:rFonts w:ascii="Arial Narrow" w:eastAsia="Arial Narrow" w:hAnsi="Arial Narrow" w:cs="Arial Narrow"/>
-                <w:sz w:val="24"/>
-                <w:szCs w:val="24"/>
-              </w:rPr>
-              <w:t>Youssafi</w:t>
-            </w:r>
-            <w:proofErr w:type="spellEnd"/>
-            <w:r>
-              <w:rPr>
-                <w:rFonts w:ascii="Arial Narrow" w:eastAsia="Arial Narrow" w:hAnsi="Arial Narrow" w:cs="Arial Narrow"/>
-                <w:sz w:val="24"/>
-                <w:szCs w:val="24"/>
-              </w:rPr>
-              <w:t xml:space="preserve"> </w:t>
-            </w:r>
-            <w:proofErr w:type="spellStart"/>
-            <w:r>
-              <w:rPr>
-                <w:rFonts w:ascii="Arial Narrow" w:eastAsia="Arial Narrow" w:hAnsi="Arial Narrow" w:cs="Arial Narrow"/>
-                <w:sz w:val="24"/>
-                <w:szCs w:val="24"/>
-              </w:rPr>
-              <w:t>Benichikh</w:t>
-            </w:r>
-            <w:proofErr w:type="spellEnd"/>
-            <w:r>
-              <w:rPr>
-                <w:rFonts w:ascii="Arial Narrow" w:eastAsia="Arial Narrow" w:hAnsi="Arial Narrow" w:cs="Arial Narrow"/>
-                <w:sz w:val="24"/>
-                <w:szCs w:val="24"/>
-              </w:rPr>
-              <w:t>, Karim - 28823709V</w:t>
+            <w:r>
+              <w:rPr>
+                <w:rFonts w:ascii="Arial Narrow" w:eastAsia="Arial Narrow" w:hAnsi="Arial Narrow" w:cs="Arial Narrow"/>
+                <w:sz w:val="24"/>
+                <w:szCs w:val="24"/>
+              </w:rPr>
+              <w:t>Youssafi Benichikh, Karim - 28823709V</w:t>
             </w:r>
           </w:p>
         </w:tc>
@@ -1016,7 +1011,7 @@
           </w:tcPr>
           <w:p>
             <w:pPr>
-              <w:pStyle w:val="BodyText"/>
+              <w:pStyle w:val="Textoindependiente"/>
               <w:widowControl w:val="0"/>
               <w:rPr>
                 <w:rFonts w:ascii="Arial Narrow" w:eastAsia="Arial Narrow" w:hAnsi="Arial Narrow" w:cs="Arial Narrow"/>
@@ -1039,21 +1034,44 @@
     </w:tbl>
     <w:p>
       <w:pPr>
-        <w:pStyle w:val="Heading2"/>
+        <w:pStyle w:val="Ttulo2"/>
         <w:spacing w:before="40" w:after="0" w:line="240" w:lineRule="auto"/>
         <w:rPr>
           <w:rFonts w:ascii="Arial Narrow" w:eastAsia="Arial Narrow" w:hAnsi="Arial Narrow" w:cs="Arial Narrow"/>
         </w:rPr>
       </w:pPr>
-      <w:bookmarkStart w:id="1" w:name="_Toc158967768"/>
+      <w:bookmarkStart w:id="1" w:name="_Toc159008960"/>
       <w:r>
         <w:rPr>
           <w:rFonts w:ascii="Calibri" w:eastAsia="Calibri" w:hAnsi="Calibri" w:cs="Calibri"/>
           <w:sz w:val="26"/>
           <w:szCs w:val="26"/>
         </w:rPr>
-        <w:lastRenderedPageBreak/>
-        <w:t>Repositorio https://github.com/Ahydul/Acme-SF-D01</w:t>
+        <w:t>Repositorio</w:t>
+      </w:r>
+      <w:r>
+        <w:rPr>
+          <w:rFonts w:ascii="Calibri" w:eastAsia="Calibri" w:hAnsi="Calibri" w:cs="Calibri"/>
+          <w:sz w:val="26"/>
+          <w:szCs w:val="26"/>
+        </w:rPr>
+        <w:t>:</w:t>
+      </w:r>
+      <w:r>
+        <w:rPr>
+          <w:rFonts w:ascii="Calibri" w:eastAsia="Calibri" w:hAnsi="Calibri" w:cs="Calibri"/>
+          <w:sz w:val="26"/>
+          <w:szCs w:val="26"/>
+        </w:rPr>
+        <w:t xml:space="preserve"> </w:t>
+      </w:r>
+      <w:r>
+        <w:rPr>
+          <w:rFonts w:ascii="Calibri" w:eastAsia="Calibri" w:hAnsi="Calibri" w:cs="Calibri"/>
+          <w:sz w:val="26"/>
+          <w:szCs w:val="26"/>
+        </w:rPr>
+        <w:t>https://github.com/Ahydul/Acme-SF-D01</w:t>
       </w:r>
       <w:bookmarkEnd w:id="1"/>
     </w:p>
@@ -1082,6 +1100,7 @@
           <w:sz w:val="24"/>
           <w:szCs w:val="24"/>
         </w:rPr>
+        <w:lastRenderedPageBreak/>
         <w:t>Índice de contenido</w:t>
       </w:r>
     </w:p>
@@ -1093,14 +1112,17 @@
           <w:docPartUnique/>
         </w:docPartObj>
       </w:sdtPr>
+      <w:sdtEndPr/>
       <w:sdtContent>
         <w:p>
           <w:pPr>
-            <w:pStyle w:val="TOC2"/>
+            <w:pStyle w:val="TDC2"/>
             <w:tabs>
               <w:tab w:val="right" w:pos="9016"/>
             </w:tabs>
+            <w:ind w:left="0"/>
             <w:rPr>
+              <w:rFonts w:asciiTheme="minorHAnsi" w:eastAsiaTheme="minorEastAsia" w:hAnsiTheme="minorHAnsi" w:cstheme="minorBidi"/>
               <w:noProof/>
             </w:rPr>
           </w:pPr>
@@ -1122,14 +1144,13 @@
             </w:rPr>
             <w:fldChar w:fldCharType="separate"/>
           </w:r>
-          <w:hyperlink w:anchor="_Toc158967768" w:history="1">
-            <w:r>
-              <w:rPr>
-                <w:rStyle w:val="Hyperlink"/>
-                <w:rFonts w:ascii="Calibri" w:eastAsia="Calibri" w:hAnsi="Calibri" w:cs="Calibri"/>
-                <w:noProof/>
-              </w:rPr>
-              <w:t>Repositorio https://github.com/Ahydul/Acme-SF-D01</w:t>
+          <w:hyperlink w:anchor="_Toc159008961" w:history="1">
+            <w:r>
+              <w:rPr>
+                <w:rStyle w:val="Hipervnculo"/>
+                <w:noProof/>
+              </w:rPr>
+              <w:t>1. Resumen ejecutivo</w:t>
             </w:r>
             <w:r>
               <w:rPr>
@@ -1150,7 +1171,7 @@
                 <w:noProof/>
                 <w:webHidden/>
               </w:rPr>
-              <w:instrText xml:space="preserve"> PAGEREF _Toc158967768 \h </w:instrText>
+              <w:instrText xml:space="preserve"> PAGEREF _Toc159008961 \h </w:instrText>
             </w:r>
             <w:r>
               <w:rPr>
@@ -1170,7 +1191,7 @@
                 <w:noProof/>
                 <w:webHidden/>
               </w:rPr>
-              <w:t>2</w:t>
+              <w:t>3</w:t>
             </w:r>
             <w:r>
               <w:rPr>
@@ -1183,21 +1204,22 @@
         </w:p>
         <w:p>
           <w:pPr>
-            <w:pStyle w:val="TOC1"/>
+            <w:pStyle w:val="TDC1"/>
             <w:tabs>
               <w:tab w:val="right" w:pos="9016"/>
             </w:tabs>
             <w:rPr>
+              <w:rFonts w:asciiTheme="minorHAnsi" w:eastAsiaTheme="minorEastAsia" w:hAnsiTheme="minorHAnsi" w:cstheme="minorBidi"/>
               <w:noProof/>
             </w:rPr>
           </w:pPr>
-          <w:hyperlink w:anchor="_Toc158967769" w:history="1">
-            <w:r>
-              <w:rPr>
-                <w:rStyle w:val="Hyperlink"/>
-                <w:noProof/>
-              </w:rPr>
-              <w:t>1. Resumen ejecutivo</w:t>
+          <w:hyperlink w:anchor="_Toc159008962" w:history="1">
+            <w:r>
+              <w:rPr>
+                <w:rStyle w:val="Hipervnculo"/>
+                <w:noProof/>
+              </w:rPr>
+              <w:t>2. Control de versiones</w:t>
             </w:r>
             <w:r>
               <w:rPr>
@@ -1218,7 +1240,7 @@
                 <w:noProof/>
                 <w:webHidden/>
               </w:rPr>
-              <w:instrText xml:space="preserve"> PAGEREF _Toc158967769 \h </w:instrText>
+              <w:instrText xml:space="preserve"> PAGEREF _Toc159008962 \h </w:instrText>
             </w:r>
             <w:r>
               <w:rPr>
@@ -1238,7 +1260,7 @@
                 <w:noProof/>
                 <w:webHidden/>
               </w:rPr>
-              <w:t>3</w:t>
+              <w:t>4</w:t>
             </w:r>
             <w:r>
               <w:rPr>
@@ -1251,21 +1273,22 @@
         </w:p>
         <w:p>
           <w:pPr>
-            <w:pStyle w:val="TOC1"/>
+            <w:pStyle w:val="TDC1"/>
             <w:tabs>
               <w:tab w:val="right" w:pos="9016"/>
             </w:tabs>
             <w:rPr>
+              <w:rFonts w:asciiTheme="minorHAnsi" w:eastAsiaTheme="minorEastAsia" w:hAnsiTheme="minorHAnsi" w:cstheme="minorBidi"/>
               <w:noProof/>
             </w:rPr>
           </w:pPr>
-          <w:hyperlink w:anchor="_Toc158967770" w:history="1">
-            <w:r>
-              <w:rPr>
-                <w:rStyle w:val="Hyperlink"/>
-                <w:noProof/>
-              </w:rPr>
-              <w:t>2. Control de versiones</w:t>
+          <w:hyperlink w:anchor="_Toc159008963" w:history="1">
+            <w:r>
+              <w:rPr>
+                <w:rStyle w:val="Hipervnculo"/>
+                <w:noProof/>
+              </w:rPr>
+              <w:t>3. Introducción</w:t>
             </w:r>
             <w:r>
               <w:rPr>
@@ -1286,7 +1309,7 @@
                 <w:noProof/>
                 <w:webHidden/>
               </w:rPr>
-              <w:instrText xml:space="preserve"> PAGEREF _Toc158967770 \h </w:instrText>
+              <w:instrText xml:space="preserve"> PAGEREF _Toc159008963 \h </w:instrText>
             </w:r>
             <w:r>
               <w:rPr>
@@ -1306,7 +1329,7 @@
                 <w:noProof/>
                 <w:webHidden/>
               </w:rPr>
-              <w:t>4</w:t>
+              <w:t>5</w:t>
             </w:r>
             <w:r>
               <w:rPr>
@@ -1319,21 +1342,22 @@
         </w:p>
         <w:p>
           <w:pPr>
-            <w:pStyle w:val="TOC1"/>
+            <w:pStyle w:val="TDC1"/>
             <w:tabs>
               <w:tab w:val="right" w:pos="9016"/>
             </w:tabs>
             <w:rPr>
+              <w:rFonts w:asciiTheme="minorHAnsi" w:eastAsiaTheme="minorEastAsia" w:hAnsiTheme="minorHAnsi" w:cstheme="minorBidi"/>
               <w:noProof/>
             </w:rPr>
           </w:pPr>
-          <w:hyperlink w:anchor="_Toc158967771" w:history="1">
-            <w:r>
-              <w:rPr>
-                <w:rStyle w:val="Hyperlink"/>
-                <w:noProof/>
-              </w:rPr>
-              <w:t>3. Introducción</w:t>
+          <w:hyperlink w:anchor="_Toc159008964" w:history="1">
+            <w:r>
+              <w:rPr>
+                <w:rStyle w:val="Hipervnculo"/>
+                <w:noProof/>
+              </w:rPr>
+              <w:t>4. Contenido</w:t>
             </w:r>
             <w:r>
               <w:rPr>
@@ -1354,7 +1378,7 @@
                 <w:noProof/>
                 <w:webHidden/>
               </w:rPr>
-              <w:instrText xml:space="preserve"> PAGEREF _Toc158967771 \h </w:instrText>
+              <w:instrText xml:space="preserve"> PAGEREF _Toc159008964 \h </w:instrText>
             </w:r>
             <w:r>
               <w:rPr>
@@ -1374,7 +1398,7 @@
                 <w:noProof/>
                 <w:webHidden/>
               </w:rPr>
-              <w:t>5</w:t>
+              <w:t>6</w:t>
             </w:r>
             <w:r>
               <w:rPr>
@@ -1387,21 +1411,22 @@
         </w:p>
         <w:p>
           <w:pPr>
-            <w:pStyle w:val="TOC1"/>
+            <w:pStyle w:val="TDC1"/>
             <w:tabs>
               <w:tab w:val="right" w:pos="9016"/>
             </w:tabs>
             <w:rPr>
+              <w:rFonts w:asciiTheme="minorHAnsi" w:eastAsiaTheme="minorEastAsia" w:hAnsiTheme="minorHAnsi" w:cstheme="minorBidi"/>
               <w:noProof/>
             </w:rPr>
           </w:pPr>
-          <w:hyperlink w:anchor="_Toc158967772" w:history="1">
-            <w:r>
-              <w:rPr>
-                <w:rStyle w:val="Hyperlink"/>
-                <w:noProof/>
-              </w:rPr>
-              <w:t>4. Contenido</w:t>
+          <w:hyperlink w:anchor="_Toc159008965" w:history="1">
+            <w:r>
+              <w:rPr>
+                <w:rStyle w:val="Hipervnculo"/>
+                <w:noProof/>
+              </w:rPr>
+              <w:t>5. Conclusiones</w:t>
             </w:r>
             <w:r>
               <w:rPr>
@@ -1422,7 +1447,7 @@
                 <w:noProof/>
                 <w:webHidden/>
               </w:rPr>
-              <w:instrText xml:space="preserve"> PAGEREF _Toc158967772 \h </w:instrText>
+              <w:instrText xml:space="preserve"> PAGEREF _Toc159008965 \h </w:instrText>
             </w:r>
             <w:r>
               <w:rPr>
@@ -1442,7 +1467,7 @@
                 <w:noProof/>
                 <w:webHidden/>
               </w:rPr>
-              <w:t>6</w:t>
+              <w:t>7</w:t>
             </w:r>
             <w:r>
               <w:rPr>
@@ -1455,21 +1480,22 @@
         </w:p>
         <w:p>
           <w:pPr>
-            <w:pStyle w:val="TOC1"/>
+            <w:pStyle w:val="TDC1"/>
             <w:tabs>
               <w:tab w:val="right" w:pos="9016"/>
             </w:tabs>
             <w:rPr>
+              <w:rFonts w:asciiTheme="minorHAnsi" w:eastAsiaTheme="minorEastAsia" w:hAnsiTheme="minorHAnsi" w:cstheme="minorBidi"/>
               <w:noProof/>
             </w:rPr>
           </w:pPr>
-          <w:hyperlink w:anchor="_Toc158967773" w:history="1">
-            <w:r>
-              <w:rPr>
-                <w:rStyle w:val="Hyperlink"/>
-                <w:noProof/>
-              </w:rPr>
-              <w:t>5. Conclusiones</w:t>
+          <w:hyperlink w:anchor="_Toc159008966" w:history="1">
+            <w:r>
+              <w:rPr>
+                <w:rStyle w:val="Hipervnculo"/>
+                <w:noProof/>
+              </w:rPr>
+              <w:t>6. Bibliografía</w:t>
             </w:r>
             <w:r>
               <w:rPr>
@@ -1490,75 +1516,7 @@
                 <w:noProof/>
                 <w:webHidden/>
               </w:rPr>
-              <w:instrText xml:space="preserve"> PAGEREF _Toc158967773 \h </w:instrText>
-            </w:r>
-            <w:r>
-              <w:rPr>
-                <w:noProof/>
-                <w:webHidden/>
-              </w:rPr>
-            </w:r>
-            <w:r>
-              <w:rPr>
-                <w:noProof/>
-                <w:webHidden/>
-              </w:rPr>
-              <w:fldChar w:fldCharType="separate"/>
-            </w:r>
-            <w:r>
-              <w:rPr>
-                <w:noProof/>
-                <w:webHidden/>
-              </w:rPr>
-              <w:t>7</w:t>
-            </w:r>
-            <w:r>
-              <w:rPr>
-                <w:noProof/>
-                <w:webHidden/>
-              </w:rPr>
-              <w:fldChar w:fldCharType="end"/>
-            </w:r>
-          </w:hyperlink>
-        </w:p>
-        <w:p>
-          <w:pPr>
-            <w:pStyle w:val="TOC1"/>
-            <w:tabs>
-              <w:tab w:val="right" w:pos="9016"/>
-            </w:tabs>
-            <w:rPr>
-              <w:noProof/>
-            </w:rPr>
-          </w:pPr>
-          <w:hyperlink w:anchor="_Toc158967774" w:history="1">
-            <w:r>
-              <w:rPr>
-                <w:rStyle w:val="Hyperlink"/>
-                <w:noProof/>
-              </w:rPr>
-              <w:t>6. Bibliografía</w:t>
-            </w:r>
-            <w:r>
-              <w:rPr>
-                <w:noProof/>
-                <w:webHidden/>
-              </w:rPr>
-              <w:tab/>
-            </w:r>
-            <w:r>
-              <w:rPr>
-                <w:noProof/>
-                <w:webHidden/>
-              </w:rPr>
-              <w:fldChar w:fldCharType="begin"/>
-            </w:r>
-            <w:r>
-              <w:rPr>
-                <w:noProof/>
-                <w:webHidden/>
-              </w:rPr>
-              <w:instrText xml:space="preserve"> PAGEREF _Toc158967774 \h </w:instrText>
+              <w:instrText xml:space="preserve"> PAGEREF _Toc159008966 \h </w:instrText>
             </w:r>
             <w:r>
               <w:rPr>
@@ -1720,10 +1678,10 @@
     <w:p/>
     <w:p>
       <w:pPr>
-        <w:pStyle w:val="Heading1"/>
+        <w:pStyle w:val="Ttulo1"/>
         <w:spacing w:before="320" w:after="320" w:line="360" w:lineRule="auto"/>
       </w:pPr>
-      <w:bookmarkStart w:id="2" w:name="_Toc158967769"/>
+      <w:bookmarkStart w:id="2" w:name="_Toc159008961"/>
       <w:r>
         <w:t>1. Resumen ejecutivo</w:t>
       </w:r>
@@ -1777,53 +1735,55 @@
           <w:sz w:val="24"/>
           <w:szCs w:val="24"/>
         </w:rPr>
-        <w:t xml:space="preserve">para el entregable 1 que requirieron un previo análisis de </w:t>
+        <w:t>para el entregable 1 que requirieron un previo análisis de los mismos.</w:t>
       </w:r>
-      <w:proofErr w:type="gramStart"/>
+    </w:p>
+    <w:p>
+      <w:pPr>
+        <w:spacing w:after="160" w:line="360" w:lineRule="auto"/>
+        <w:rPr>
+          <w:rFonts w:ascii="Arial Narrow" w:eastAsia="Arial Narrow" w:hAnsi="Arial Narrow" w:cs="Arial Narrow"/>
+          <w:sz w:val="28"/>
+          <w:szCs w:val="28"/>
+        </w:rPr>
+      </w:pPr>
       <w:r>
         <w:rPr>
-          <w:rFonts w:ascii="Montserrat" w:eastAsia="Montserrat" w:hAnsi="Montserrat" w:cs="Montserrat"/>
-          <w:color w:val="000000"/>
+          <w:rFonts w:ascii="Arial Narrow" w:eastAsia="Arial Narrow" w:hAnsi="Arial Narrow" w:cs="Arial Narrow"/>
+          <w:sz w:val="28"/>
+          <w:szCs w:val="28"/>
+        </w:rPr>
+        <w:t xml:space="preserve"> </w:t>
+      </w:r>
+    </w:p>
+    <w:p>
+      <w:pPr>
+        <w:spacing w:after="160" w:line="360" w:lineRule="auto"/>
+        <w:rPr>
+          <w:rFonts w:ascii="Arial Narrow" w:eastAsia="Arial Narrow" w:hAnsi="Arial Narrow" w:cs="Arial Narrow"/>
+        </w:rPr>
+      </w:pPr>
+    </w:p>
+    <w:p>
+      <w:pPr>
+        <w:spacing w:after="160" w:line="360" w:lineRule="auto"/>
+        <w:rPr>
+          <w:rFonts w:ascii="Arial Narrow" w:eastAsia="Arial Narrow" w:hAnsi="Arial Narrow" w:cs="Arial Narrow"/>
+          <w:b/>
           <w:sz w:val="24"/>
           <w:szCs w:val="24"/>
         </w:rPr>
-        <w:t>los mismos</w:t>
-      </w:r>
-      <w:proofErr w:type="gramEnd"/>
-      <w:r>
-        <w:rPr>
-          <w:rFonts w:ascii="Montserrat" w:eastAsia="Montserrat" w:hAnsi="Montserrat" w:cs="Montserrat"/>
-          <w:color w:val="000000"/>
+      </w:pPr>
+    </w:p>
+    <w:p>
+      <w:pPr>
+        <w:spacing w:after="160" w:line="360" w:lineRule="auto"/>
+        <w:rPr>
+          <w:rFonts w:ascii="Arial Narrow" w:eastAsia="Arial Narrow" w:hAnsi="Arial Narrow" w:cs="Arial Narrow"/>
+          <w:b/>
           <w:sz w:val="24"/>
           <w:szCs w:val="24"/>
         </w:rPr>
-        <w:t>.</w:t>
-      </w:r>
-    </w:p>
-    <w:p>
-      <w:pPr>
-        <w:spacing w:after="160" w:line="360" w:lineRule="auto"/>
-        <w:rPr>
-          <w:rFonts w:ascii="Arial Narrow" w:eastAsia="Arial Narrow" w:hAnsi="Arial Narrow" w:cs="Arial Narrow"/>
-          <w:sz w:val="28"/>
-          <w:szCs w:val="28"/>
-        </w:rPr>
-      </w:pPr>
-      <w:r>
-        <w:rPr>
-          <w:rFonts w:ascii="Arial Narrow" w:eastAsia="Arial Narrow" w:hAnsi="Arial Narrow" w:cs="Arial Narrow"/>
-          <w:sz w:val="28"/>
-          <w:szCs w:val="28"/>
-        </w:rPr>
-        <w:t xml:space="preserve"> </w:t>
-      </w:r>
-    </w:p>
-    <w:p>
-      <w:pPr>
-        <w:spacing w:after="160" w:line="360" w:lineRule="auto"/>
-        <w:rPr>
-          <w:rFonts w:ascii="Arial Narrow" w:eastAsia="Arial Narrow" w:hAnsi="Arial Narrow" w:cs="Arial Narrow"/>
-        </w:rPr>
       </w:pPr>
     </w:p>
     <w:p>
@@ -1971,33 +1931,12 @@
     </w:p>
     <w:p>
       <w:pPr>
-        <w:spacing w:after="160" w:line="360" w:lineRule="auto"/>
-        <w:rPr>
-          <w:rFonts w:ascii="Arial Narrow" w:eastAsia="Arial Narrow" w:hAnsi="Arial Narrow" w:cs="Arial Narrow"/>
-          <w:b/>
-          <w:sz w:val="24"/>
-          <w:szCs w:val="24"/>
-        </w:rPr>
-      </w:pPr>
-    </w:p>
-    <w:p>
-      <w:pPr>
-        <w:spacing w:after="160" w:line="360" w:lineRule="auto"/>
-        <w:rPr>
-          <w:rFonts w:ascii="Arial Narrow" w:eastAsia="Arial Narrow" w:hAnsi="Arial Narrow" w:cs="Arial Narrow"/>
-          <w:b/>
-          <w:sz w:val="24"/>
-          <w:szCs w:val="24"/>
-        </w:rPr>
-      </w:pPr>
-    </w:p>
-    <w:p>
-      <w:pPr>
-        <w:pStyle w:val="Heading1"/>
+        <w:pStyle w:val="Ttulo1"/>
         <w:spacing w:before="320" w:after="320" w:line="360" w:lineRule="auto"/>
       </w:pPr>
-      <w:bookmarkStart w:id="3" w:name="_Toc158967770"/>
+      <w:bookmarkStart w:id="3" w:name="_Toc159008962"/>
       <w:r>
+        <w:lastRenderedPageBreak/>
         <w:t>2. Control de versiones</w:t>
       </w:r>
       <w:bookmarkEnd w:id="3"/>
@@ -2166,7 +2105,23 @@
                 <w:sz w:val="24"/>
                 <w:szCs w:val="24"/>
               </w:rPr>
-              <w:t>v1</w:t>
+              <w:t>v</w:t>
+            </w:r>
+            <w:r>
+              <w:rPr>
+                <w:rFonts w:ascii="Arial Narrow" w:eastAsia="Arial Narrow" w:hAnsi="Arial Narrow" w:cs="Arial Narrow"/>
+                <w:sz w:val="24"/>
+                <w:szCs w:val="24"/>
+              </w:rPr>
+              <w:t>1</w:t>
+            </w:r>
+            <w:r>
+              <w:rPr>
+                <w:rFonts w:ascii="Arial Narrow" w:eastAsia="Arial Narrow" w:hAnsi="Arial Narrow" w:cs="Arial Narrow"/>
+                <w:sz w:val="24"/>
+                <w:szCs w:val="24"/>
+              </w:rPr>
+              <w:t>r0</w:t>
             </w:r>
           </w:p>
         </w:tc>
@@ -2255,7 +2210,7 @@
                 <w:sz w:val="24"/>
                 <w:szCs w:val="24"/>
               </w:rPr>
-              <w:t>v2</w:t>
+              <w:t>V1r1</w:t>
             </w:r>
           </w:p>
         </w:tc>
@@ -2512,7 +2467,7 @@
     </w:p>
     <w:p>
       <w:pPr>
-        <w:pStyle w:val="Heading1"/>
+        <w:pStyle w:val="Ttulo1"/>
         <w:spacing w:before="320" w:after="320" w:line="360" w:lineRule="auto"/>
         <w:rPr>
           <w:b/>
@@ -2520,8 +2475,9 @@
           <w:szCs w:val="48"/>
         </w:rPr>
       </w:pPr>
-      <w:bookmarkStart w:id="4" w:name="_Toc158967771"/>
+      <w:bookmarkStart w:id="4" w:name="_Toc159008963"/>
       <w:r>
+        <w:lastRenderedPageBreak/>
         <w:t>3. Introducción</w:t>
       </w:r>
       <w:bookmarkEnd w:id="4"/>
@@ -2538,138 +2494,144 @@
         <w:rPr>
           <w:rFonts w:ascii="Montserrat" w:eastAsia="Montserrat" w:hAnsi="Montserrat" w:cs="Montserrat"/>
         </w:rPr>
-        <w:t>El documento expone a continuación todas las entradas de análisis de requisitos individuales del estudiante 1 relacionados con el primer entregable. Se trataba de un único requisito muy simple sin ambigüedades por lo que no hay nada que comentar.</w:t>
+        <w:t xml:space="preserve">El documento expone a continuación todas las entradas de análisis de requisitos individuales del estudiante 1 relacionados con el </w:t>
       </w:r>
-    </w:p>
-    <w:p>
-      <w:pPr>
-        <w:rPr>
-          <w:b/>
-          <w:sz w:val="48"/>
-          <w:szCs w:val="48"/>
-        </w:rPr>
-      </w:pPr>
-    </w:p>
-    <w:p>
-      <w:pPr>
-        <w:rPr>
-          <w:b/>
-          <w:sz w:val="48"/>
-          <w:szCs w:val="48"/>
-        </w:rPr>
-      </w:pPr>
-    </w:p>
-    <w:p>
-      <w:pPr>
-        <w:rPr>
-          <w:b/>
-          <w:sz w:val="48"/>
-          <w:szCs w:val="48"/>
-        </w:rPr>
-      </w:pPr>
-    </w:p>
-    <w:p>
-      <w:pPr>
-        <w:rPr>
-          <w:b/>
-          <w:sz w:val="48"/>
-          <w:szCs w:val="48"/>
-        </w:rPr>
-      </w:pPr>
-    </w:p>
-    <w:p>
-      <w:pPr>
-        <w:rPr>
-          <w:b/>
-          <w:sz w:val="48"/>
-          <w:szCs w:val="48"/>
-        </w:rPr>
-      </w:pPr>
-    </w:p>
-    <w:p>
-      <w:pPr>
-        <w:rPr>
-          <w:b/>
-          <w:sz w:val="48"/>
-          <w:szCs w:val="48"/>
-        </w:rPr>
-      </w:pPr>
-    </w:p>
-    <w:p>
-      <w:pPr>
-        <w:rPr>
-          <w:b/>
-          <w:sz w:val="48"/>
-          <w:szCs w:val="48"/>
-        </w:rPr>
-      </w:pPr>
-    </w:p>
-    <w:p>
-      <w:pPr>
-        <w:rPr>
-          <w:b/>
-          <w:sz w:val="48"/>
-          <w:szCs w:val="48"/>
-        </w:rPr>
-      </w:pPr>
-    </w:p>
-    <w:p>
-      <w:pPr>
-        <w:rPr>
-          <w:b/>
-          <w:sz w:val="48"/>
-          <w:szCs w:val="48"/>
-        </w:rPr>
-      </w:pPr>
-    </w:p>
-    <w:p>
-      <w:pPr>
-        <w:rPr>
-          <w:b/>
-          <w:sz w:val="48"/>
-          <w:szCs w:val="48"/>
-        </w:rPr>
-      </w:pPr>
-    </w:p>
-    <w:p>
-      <w:pPr>
-        <w:rPr>
-          <w:b/>
-          <w:sz w:val="48"/>
-          <w:szCs w:val="48"/>
-        </w:rPr>
-      </w:pPr>
-    </w:p>
-    <w:p>
-      <w:pPr>
-        <w:rPr>
-          <w:b/>
-          <w:sz w:val="48"/>
-          <w:szCs w:val="48"/>
-        </w:rPr>
-      </w:pPr>
-    </w:p>
-    <w:p>
-      <w:pPr>
-        <w:rPr>
-          <w:b/>
-          <w:sz w:val="48"/>
-          <w:szCs w:val="48"/>
-        </w:rPr>
-      </w:pPr>
-    </w:p>
-    <w:p>
-      <w:pPr>
-        <w:rPr>
-          <w:b/>
-          <w:sz w:val="48"/>
-          <w:szCs w:val="48"/>
-        </w:rPr>
-      </w:pPr>
-    </w:p>
-    <w:p>
-      <w:pPr>
-        <w:pStyle w:val="Heading1"/>
+      <w:r>
+        <w:rPr>
+          <w:rFonts w:ascii="Montserrat" w:eastAsia="Montserrat" w:hAnsi="Montserrat" w:cs="Montserrat"/>
+        </w:rPr>
+        <w:t>primer entregable. Se trataba de un único requisito muy simple sin ambigüedades por lo que no hay nada que comentar.</w:t>
+      </w:r>
+    </w:p>
+    <w:p>
+      <w:pPr>
+        <w:rPr>
+          <w:b/>
+          <w:sz w:val="48"/>
+          <w:szCs w:val="48"/>
+        </w:rPr>
+      </w:pPr>
+    </w:p>
+    <w:p>
+      <w:pPr>
+        <w:rPr>
+          <w:b/>
+          <w:sz w:val="48"/>
+          <w:szCs w:val="48"/>
+        </w:rPr>
+      </w:pPr>
+    </w:p>
+    <w:p>
+      <w:pPr>
+        <w:rPr>
+          <w:b/>
+          <w:sz w:val="48"/>
+          <w:szCs w:val="48"/>
+        </w:rPr>
+      </w:pPr>
+    </w:p>
+    <w:p>
+      <w:pPr>
+        <w:rPr>
+          <w:b/>
+          <w:sz w:val="48"/>
+          <w:szCs w:val="48"/>
+        </w:rPr>
+      </w:pPr>
+    </w:p>
+    <w:p>
+      <w:pPr>
+        <w:rPr>
+          <w:b/>
+          <w:sz w:val="48"/>
+          <w:szCs w:val="48"/>
+        </w:rPr>
+      </w:pPr>
+    </w:p>
+    <w:p>
+      <w:pPr>
+        <w:rPr>
+          <w:b/>
+          <w:sz w:val="48"/>
+          <w:szCs w:val="48"/>
+        </w:rPr>
+      </w:pPr>
+    </w:p>
+    <w:p>
+      <w:pPr>
+        <w:rPr>
+          <w:b/>
+          <w:sz w:val="48"/>
+          <w:szCs w:val="48"/>
+        </w:rPr>
+      </w:pPr>
+    </w:p>
+    <w:p>
+      <w:pPr>
+        <w:rPr>
+          <w:b/>
+          <w:sz w:val="48"/>
+          <w:szCs w:val="48"/>
+        </w:rPr>
+      </w:pPr>
+    </w:p>
+    <w:p>
+      <w:pPr>
+        <w:rPr>
+          <w:b/>
+          <w:sz w:val="48"/>
+          <w:szCs w:val="48"/>
+        </w:rPr>
+      </w:pPr>
+    </w:p>
+    <w:p>
+      <w:pPr>
+        <w:rPr>
+          <w:b/>
+          <w:sz w:val="48"/>
+          <w:szCs w:val="48"/>
+        </w:rPr>
+      </w:pPr>
+    </w:p>
+    <w:p>
+      <w:pPr>
+        <w:rPr>
+          <w:b/>
+          <w:sz w:val="48"/>
+          <w:szCs w:val="48"/>
+        </w:rPr>
+      </w:pPr>
+    </w:p>
+    <w:p>
+      <w:pPr>
+        <w:rPr>
+          <w:b/>
+          <w:sz w:val="48"/>
+          <w:szCs w:val="48"/>
+        </w:rPr>
+      </w:pPr>
+    </w:p>
+    <w:p>
+      <w:pPr>
+        <w:rPr>
+          <w:b/>
+          <w:sz w:val="48"/>
+          <w:szCs w:val="48"/>
+        </w:rPr>
+      </w:pPr>
+    </w:p>
+    <w:p>
+      <w:pPr>
+        <w:rPr>
+          <w:b/>
+          <w:sz w:val="48"/>
+          <w:szCs w:val="48"/>
+        </w:rPr>
+      </w:pPr>
+    </w:p>
+    <w:p>
+      <w:pPr>
+        <w:pStyle w:val="Ttulo1"/>
         <w:spacing w:before="320" w:after="320" w:line="360" w:lineRule="auto"/>
         <w:rPr>
           <w:b/>
@@ -2677,8 +2639,9 @@
           <w:szCs w:val="48"/>
         </w:rPr>
       </w:pPr>
-      <w:bookmarkStart w:id="5" w:name="_Toc158967772"/>
+      <w:bookmarkStart w:id="5" w:name="_Toc159008964"/>
       <w:r>
+        <w:lastRenderedPageBreak/>
         <w:t>4. Contenido</w:t>
       </w:r>
       <w:bookmarkEnd w:id="5"/>
@@ -2996,7 +2959,7 @@
     </w:p>
     <w:p>
       <w:pPr>
-        <w:pStyle w:val="Heading1"/>
+        <w:pStyle w:val="Ttulo1"/>
         <w:spacing w:before="320" w:after="320" w:line="360" w:lineRule="auto"/>
         <w:rPr>
           <w:b/>
@@ -3004,7 +2967,7 @@
           <w:szCs w:val="48"/>
         </w:rPr>
       </w:pPr>
-      <w:bookmarkStart w:id="6" w:name="_Toc158967773"/>
+      <w:bookmarkStart w:id="6" w:name="_Toc159008965"/>
       <w:r>
         <w:lastRenderedPageBreak/>
         <w:t>5. Conclusiones</w:t>
@@ -3181,7 +3144,7 @@
     </w:p>
     <w:p>
       <w:pPr>
-        <w:pStyle w:val="Heading1"/>
+        <w:pStyle w:val="Ttulo1"/>
         <w:spacing w:before="320" w:after="320" w:line="360" w:lineRule="auto"/>
         <w:rPr>
           <w:b/>
@@ -3189,7 +3152,7 @@
           <w:szCs w:val="48"/>
         </w:rPr>
       </w:pPr>
-      <w:bookmarkStart w:id="7" w:name="_Toc158967774"/>
+      <w:bookmarkStart w:id="7" w:name="_Toc159008966"/>
       <w:r>
         <w:lastRenderedPageBreak/>
         <w:t>6. Bibliografía</w:t>
@@ -3235,7 +3198,7 @@
 </file>
 
 <file path=word/endnotes.xml><?xml version="1.0" encoding="utf-8"?>
-<w:endnotes xmlns:wpc="http://schemas.microsoft.com/office/word/2010/wordprocessingCanvas" xmlns:cx="http://schemas.microsoft.com/office/drawing/2014/chartex" xmlns:cx1="http://schemas.microsoft.com/office/drawing/2015/9/8/chartex" xmlns:cx2="http://schemas.microsoft.com/office/drawing/2015/10/21/chartex" xmlns:cx3="http://schemas.microsoft.com/office/drawing/2016/5/9/chartex" xmlns:cx4="http://schemas.microsoft.com/office/drawing/2016/5/10/chartex" xmlns:cx5="http://schemas.microsoft.com/office/drawing/2016/5/11/chartex" xmlns:cx6="http://schemas.microsoft.com/office/drawing/2016/5/12/chartex" xmlns:cx7="http://schemas.microsoft.com/office/drawing/2016/5/13/chartex" xmlns:cx8="http://schemas.microsoft.com/office/drawing/2016/5/14/chartex" xmlns:mc="http://schemas.openxmlformats.org/markup-compatibility/2006" xmlns:aink="http://schemas.microsoft.com/office/drawing/2016/ink" xmlns:am3d="http://schemas.microsoft.com/office/drawing/2017/model3d" xmlns:o="urn:schemas-microsoft-com:office:office" xmlns:oel="http://schemas.microsoft.com/office/2019/extlst" xmlns:r="http://schemas.openxmlformats.org/officeDocument/2006/relationships" xmlns:m="http://schemas.openxmlformats.org/officeDocument/2006/math" xmlns:v="urn:schemas-microsoft-com:vml" xmlns:wp14="http://schemas.microsoft.com/office/word/2010/wordprocessingDrawing" xmlns:wp="http://schemas.openxmlformats.org/drawingml/2006/wordprocessingDrawing" xmlns:w10="urn:schemas-microsoft-com:office:word" xmlns:w="http://schemas.openxmlformats.org/wordprocessingml/2006/main" xmlns:w14="http://schemas.microsoft.com/office/word/2010/wordml" xmlns:w15="http://schemas.microsoft.com/office/word/2012/wordml" xmlns:w16cex="http://schemas.microsoft.com/office/word/2018/wordml/cex" xmlns:w16cid="http://schemas.microsoft.com/office/word/2016/wordml/cid" xmlns:w16="http://schemas.microsoft.com/office/word/2018/wordml" xmlns:w16sdtdh="http://schemas.microsoft.com/office/word/2020/wordml/sdtdatahash" xmlns:w16se="http://schemas.microsoft.com/office/word/2015/wordml/symex" xmlns:wpg="http://schemas.microsoft.com/office/word/2010/wordprocessingGroup" xmlns:wpi="http://schemas.microsoft.com/office/word/2010/wordprocessingInk" xmlns:wne="http://schemas.microsoft.com/office/word/2006/wordml" xmlns:wps="http://schemas.microsoft.com/office/word/2010/wordprocessingShape" mc:Ignorable="w14 w15 w16se w16cid w16 w16cex w16sdtdh wp14">
+<w:endnotes xmlns:wpc="http://schemas.microsoft.com/office/word/2010/wordprocessingCanvas" xmlns:cx="http://schemas.microsoft.com/office/drawing/2014/chartex" xmlns:cx1="http://schemas.microsoft.com/office/drawing/2015/9/8/chartex" xmlns:cx2="http://schemas.microsoft.com/office/drawing/2015/10/21/chartex" xmlns:cx3="http://schemas.microsoft.com/office/drawing/2016/5/9/chartex" xmlns:cx4="http://schemas.microsoft.com/office/drawing/2016/5/10/chartex" xmlns:cx5="http://schemas.microsoft.com/office/drawing/2016/5/11/chartex" xmlns:cx6="http://schemas.microsoft.com/office/drawing/2016/5/12/chartex" xmlns:cx7="http://schemas.microsoft.com/office/drawing/2016/5/13/chartex" xmlns:cx8="http://schemas.microsoft.com/office/drawing/2016/5/14/chartex" xmlns:mc="http://schemas.openxmlformats.org/markup-compatibility/2006" xmlns:aink="http://schemas.microsoft.com/office/drawing/2016/ink" xmlns:am3d="http://schemas.microsoft.com/office/drawing/2017/model3d" xmlns:o="urn:schemas-microsoft-com:office:office" xmlns:r="http://schemas.openxmlformats.org/officeDocument/2006/relationships" xmlns:m="http://schemas.openxmlformats.org/officeDocument/2006/math" xmlns:v="urn:schemas-microsoft-com:vml" xmlns:wp14="http://schemas.microsoft.com/office/word/2010/wordprocessingDrawing" xmlns:wp="http://schemas.openxmlformats.org/drawingml/2006/wordprocessingDrawing" xmlns:w10="urn:schemas-microsoft-com:office:word" xmlns:w="http://schemas.openxmlformats.org/wordprocessingml/2006/main" xmlns:w14="http://schemas.microsoft.com/office/word/2010/wordml" xmlns:w15="http://schemas.microsoft.com/office/word/2012/wordml" xmlns:w16cex="http://schemas.microsoft.com/office/word/2018/wordml/cex" xmlns:w16cid="http://schemas.microsoft.com/office/word/2016/wordml/cid" xmlns:w16="http://schemas.microsoft.com/office/word/2018/wordml" xmlns:w16sdtdh="http://schemas.microsoft.com/office/word/2020/wordml/sdtdatahash" xmlns:w16se="http://schemas.microsoft.com/office/word/2015/wordml/symex" xmlns:wpg="http://schemas.microsoft.com/office/word/2010/wordprocessingGroup" xmlns:wpi="http://schemas.microsoft.com/office/word/2010/wordprocessingInk" xmlns:wne="http://schemas.microsoft.com/office/word/2006/wordml" xmlns:wps="http://schemas.microsoft.com/office/word/2010/wordprocessingShape" mc:Ignorable="w14 w15 w16se w16cid w16 w16cex w16sdtdh wp14">
   <w:endnote w:type="separator" w:id="-1">
     <w:p>
       <w:pPr>
@@ -3260,7 +3223,7 @@
 </file>
 
 <file path=word/footnotes.xml><?xml version="1.0" encoding="utf-8"?>
-<w:footnotes xmlns:wpc="http://schemas.microsoft.com/office/word/2010/wordprocessingCanvas" xmlns:cx="http://schemas.microsoft.com/office/drawing/2014/chartex" xmlns:cx1="http://schemas.microsoft.com/office/drawing/2015/9/8/chartex" xmlns:cx2="http://schemas.microsoft.com/office/drawing/2015/10/21/chartex" xmlns:cx3="http://schemas.microsoft.com/office/drawing/2016/5/9/chartex" xmlns:cx4="http://schemas.microsoft.com/office/drawing/2016/5/10/chartex" xmlns:cx5="http://schemas.microsoft.com/office/drawing/2016/5/11/chartex" xmlns:cx6="http://schemas.microsoft.com/office/drawing/2016/5/12/chartex" xmlns:cx7="http://schemas.microsoft.com/office/drawing/2016/5/13/chartex" xmlns:cx8="http://schemas.microsoft.com/office/drawing/2016/5/14/chartex" xmlns:mc="http://schemas.openxmlformats.org/markup-compatibility/2006" xmlns:aink="http://schemas.microsoft.com/office/drawing/2016/ink" xmlns:am3d="http://schemas.microsoft.com/office/drawing/2017/model3d" xmlns:o="urn:schemas-microsoft-com:office:office" xmlns:oel="http://schemas.microsoft.com/office/2019/extlst" xmlns:r="http://schemas.openxmlformats.org/officeDocument/2006/relationships" xmlns:m="http://schemas.openxmlformats.org/officeDocument/2006/math" xmlns:v="urn:schemas-microsoft-com:vml" xmlns:wp14="http://schemas.microsoft.com/office/word/2010/wordprocessingDrawing" xmlns:wp="http://schemas.openxmlformats.org/drawingml/2006/wordprocessingDrawing" xmlns:w10="urn:schemas-microsoft-com:office:word" xmlns:w="http://schemas.openxmlformats.org/wordprocessingml/2006/main" xmlns:w14="http://schemas.microsoft.com/office/word/2010/wordml" xmlns:w15="http://schemas.microsoft.com/office/word/2012/wordml" xmlns:w16cex="http://schemas.microsoft.com/office/word/2018/wordml/cex" xmlns:w16cid="http://schemas.microsoft.com/office/word/2016/wordml/cid" xmlns:w16="http://schemas.microsoft.com/office/word/2018/wordml" xmlns:w16sdtdh="http://schemas.microsoft.com/office/word/2020/wordml/sdtdatahash" xmlns:w16se="http://schemas.microsoft.com/office/word/2015/wordml/symex" xmlns:wpg="http://schemas.microsoft.com/office/word/2010/wordprocessingGroup" xmlns:wpi="http://schemas.microsoft.com/office/word/2010/wordprocessingInk" xmlns:wne="http://schemas.microsoft.com/office/word/2006/wordml" xmlns:wps="http://schemas.microsoft.com/office/word/2010/wordprocessingShape" mc:Ignorable="w14 w15 w16se w16cid w16 w16cex w16sdtdh wp14">
+<w:footnotes xmlns:wpc="http://schemas.microsoft.com/office/word/2010/wordprocessingCanvas" xmlns:cx="http://schemas.microsoft.com/office/drawing/2014/chartex" xmlns:cx1="http://schemas.microsoft.com/office/drawing/2015/9/8/chartex" xmlns:cx2="http://schemas.microsoft.com/office/drawing/2015/10/21/chartex" xmlns:cx3="http://schemas.microsoft.com/office/drawing/2016/5/9/chartex" xmlns:cx4="http://schemas.microsoft.com/office/drawing/2016/5/10/chartex" xmlns:cx5="http://schemas.microsoft.com/office/drawing/2016/5/11/chartex" xmlns:cx6="http://schemas.microsoft.com/office/drawing/2016/5/12/chartex" xmlns:cx7="http://schemas.microsoft.com/office/drawing/2016/5/13/chartex" xmlns:cx8="http://schemas.microsoft.com/office/drawing/2016/5/14/chartex" xmlns:mc="http://schemas.openxmlformats.org/markup-compatibility/2006" xmlns:aink="http://schemas.microsoft.com/office/drawing/2016/ink" xmlns:am3d="http://schemas.microsoft.com/office/drawing/2017/model3d" xmlns:o="urn:schemas-microsoft-com:office:office" xmlns:r="http://schemas.openxmlformats.org/officeDocument/2006/relationships" xmlns:m="http://schemas.openxmlformats.org/officeDocument/2006/math" xmlns:v="urn:schemas-microsoft-com:vml" xmlns:wp14="http://schemas.microsoft.com/office/word/2010/wordprocessingDrawing" xmlns:wp="http://schemas.openxmlformats.org/drawingml/2006/wordprocessingDrawing" xmlns:w10="urn:schemas-microsoft-com:office:word" xmlns:w="http://schemas.openxmlformats.org/wordprocessingml/2006/main" xmlns:w14="http://schemas.microsoft.com/office/word/2010/wordml" xmlns:w15="http://schemas.microsoft.com/office/word/2012/wordml" xmlns:w16cex="http://schemas.microsoft.com/office/word/2018/wordml/cex" xmlns:w16cid="http://schemas.microsoft.com/office/word/2016/wordml/cid" xmlns:w16="http://schemas.microsoft.com/office/word/2018/wordml" xmlns:w16sdtdh="http://schemas.microsoft.com/office/word/2020/wordml/sdtdatahash" xmlns:w16se="http://schemas.microsoft.com/office/word/2015/wordml/symex" xmlns:wpg="http://schemas.microsoft.com/office/word/2010/wordprocessingGroup" xmlns:wpi="http://schemas.microsoft.com/office/word/2010/wordprocessingInk" xmlns:wne="http://schemas.microsoft.com/office/word/2006/wordml" xmlns:wps="http://schemas.microsoft.com/office/word/2010/wordprocessingShape" mc:Ignorable="w14 w15 w16se w16cid w16 w16cex w16sdtdh wp14">
   <w:footnote w:type="separator" w:id="-1">
     <w:p>
       <w:pPr>
@@ -3285,7 +3248,7 @@
 </file>
 
 <file path=word/header1.xml><?xml version="1.0" encoding="utf-8"?>
-<w:hdr xmlns:wpc="http://schemas.microsoft.com/office/word/2010/wordprocessingCanvas" xmlns:cx="http://schemas.microsoft.com/office/drawing/2014/chartex" xmlns:cx1="http://schemas.microsoft.com/office/drawing/2015/9/8/chartex" xmlns:cx2="http://schemas.microsoft.com/office/drawing/2015/10/21/chartex" xmlns:cx3="http://schemas.microsoft.com/office/drawing/2016/5/9/chartex" xmlns:cx4="http://schemas.microsoft.com/office/drawing/2016/5/10/chartex" xmlns:cx5="http://schemas.microsoft.com/office/drawing/2016/5/11/chartex" xmlns:cx6="http://schemas.microsoft.com/office/drawing/2016/5/12/chartex" xmlns:cx7="http://schemas.microsoft.com/office/drawing/2016/5/13/chartex" xmlns:cx8="http://schemas.microsoft.com/office/drawing/2016/5/14/chartex" xmlns:mc="http://schemas.openxmlformats.org/markup-compatibility/2006" xmlns:aink="http://schemas.microsoft.com/office/drawing/2016/ink" xmlns:am3d="http://schemas.microsoft.com/office/drawing/2017/model3d" xmlns:o="urn:schemas-microsoft-com:office:office" xmlns:oel="http://schemas.microsoft.com/office/2019/extlst" xmlns:r="http://schemas.openxmlformats.org/officeDocument/2006/relationships" xmlns:m="http://schemas.openxmlformats.org/officeDocument/2006/math" xmlns:v="urn:schemas-microsoft-com:vml" xmlns:wp14="http://schemas.microsoft.com/office/word/2010/wordprocessingDrawing" xmlns:wp="http://schemas.openxmlformats.org/drawingml/2006/wordprocessingDrawing" xmlns:w10="urn:schemas-microsoft-com:office:word" xmlns:w="http://schemas.openxmlformats.org/wordprocessingml/2006/main" xmlns:w14="http://schemas.microsoft.com/office/word/2010/wordml" xmlns:w15="http://schemas.microsoft.com/office/word/2012/wordml" xmlns:w16cex="http://schemas.microsoft.com/office/word/2018/wordml/cex" xmlns:w16cid="http://schemas.microsoft.com/office/word/2016/wordml/cid" xmlns:w16="http://schemas.microsoft.com/office/word/2018/wordml" xmlns:w16sdtdh="http://schemas.microsoft.com/office/word/2020/wordml/sdtdatahash" xmlns:w16se="http://schemas.microsoft.com/office/word/2015/wordml/symex" xmlns:wpg="http://schemas.microsoft.com/office/word/2010/wordprocessingGroup" xmlns:wpi="http://schemas.microsoft.com/office/word/2010/wordprocessingInk" xmlns:wne="http://schemas.microsoft.com/office/word/2006/wordml" xmlns:wps="http://schemas.microsoft.com/office/word/2010/wordprocessingShape" mc:Ignorable="w14 w15 w16se w16cid w16 w16cex w16sdtdh wp14">
+<w:hdr xmlns:wpc="http://schemas.microsoft.com/office/word/2010/wordprocessingCanvas" xmlns:cx="http://schemas.microsoft.com/office/drawing/2014/chartex" xmlns:cx1="http://schemas.microsoft.com/office/drawing/2015/9/8/chartex" xmlns:cx2="http://schemas.microsoft.com/office/drawing/2015/10/21/chartex" xmlns:cx3="http://schemas.microsoft.com/office/drawing/2016/5/9/chartex" xmlns:cx4="http://schemas.microsoft.com/office/drawing/2016/5/10/chartex" xmlns:cx5="http://schemas.microsoft.com/office/drawing/2016/5/11/chartex" xmlns:cx6="http://schemas.microsoft.com/office/drawing/2016/5/12/chartex" xmlns:cx7="http://schemas.microsoft.com/office/drawing/2016/5/13/chartex" xmlns:cx8="http://schemas.microsoft.com/office/drawing/2016/5/14/chartex" xmlns:mc="http://schemas.openxmlformats.org/markup-compatibility/2006" xmlns:aink="http://schemas.microsoft.com/office/drawing/2016/ink" xmlns:am3d="http://schemas.microsoft.com/office/drawing/2017/model3d" xmlns:o="urn:schemas-microsoft-com:office:office" xmlns:r="http://schemas.openxmlformats.org/officeDocument/2006/relationships" xmlns:m="http://schemas.openxmlformats.org/officeDocument/2006/math" xmlns:v="urn:schemas-microsoft-com:vml" xmlns:wp14="http://schemas.microsoft.com/office/word/2010/wordprocessingDrawing" xmlns:wp="http://schemas.openxmlformats.org/drawingml/2006/wordprocessingDrawing" xmlns:w10="urn:schemas-microsoft-com:office:word" xmlns:w="http://schemas.openxmlformats.org/wordprocessingml/2006/main" xmlns:w14="http://schemas.microsoft.com/office/word/2010/wordml" xmlns:w15="http://schemas.microsoft.com/office/word/2012/wordml" xmlns:w16cex="http://schemas.microsoft.com/office/word/2018/wordml/cex" xmlns:w16cid="http://schemas.microsoft.com/office/word/2016/wordml/cid" xmlns:w16="http://schemas.microsoft.com/office/word/2018/wordml" xmlns:w16sdtdh="http://schemas.microsoft.com/office/word/2020/wordml/sdtdatahash" xmlns:w16se="http://schemas.microsoft.com/office/word/2015/wordml/symex" xmlns:wpg="http://schemas.microsoft.com/office/word/2010/wordprocessingGroup" xmlns:wpi="http://schemas.microsoft.com/office/word/2010/wordprocessingInk" xmlns:wne="http://schemas.microsoft.com/office/word/2006/wordml" xmlns:wps="http://schemas.microsoft.com/office/word/2010/wordprocessingShape" mc:Ignorable="w14 w15 w16se w16cid w16 w16cex w16sdtdh wp14">
   <w:p>
     <w:pPr>
       <w:widowControl w:val="0"/>
@@ -3491,7 +3454,7 @@
               <w:rFonts w:ascii="Arial Narrow" w:eastAsia="Arial Narrow" w:hAnsi="Arial Narrow" w:cs="Arial Narrow"/>
               <w:b/>
             </w:rPr>
-            <w:t>Control de versiones</w:t>
+            <w:t>Análisis Individual</w:t>
           </w:r>
         </w:p>
       </w:tc>
@@ -3913,7 +3876,7 @@
       <w:spacing w:line="276" w:lineRule="auto"/>
     </w:pPr>
   </w:style>
-  <w:style w:type="paragraph" w:styleId="Heading1">
+  <w:style w:type="paragraph" w:styleId="Ttulo1">
     <w:name w:val="heading 1"/>
     <w:basedOn w:val="Normal"/>
     <w:next w:val="Normal"/>
@@ -3930,7 +3893,7 @@
       <w:szCs w:val="40"/>
     </w:rPr>
   </w:style>
-  <w:style w:type="paragraph" w:styleId="Heading2">
+  <w:style w:type="paragraph" w:styleId="Ttulo2">
     <w:name w:val="heading 2"/>
     <w:basedOn w:val="Normal"/>
     <w:next w:val="Normal"/>
@@ -3948,7 +3911,7 @@
       <w:szCs w:val="32"/>
     </w:rPr>
   </w:style>
-  <w:style w:type="paragraph" w:styleId="Heading3">
+  <w:style w:type="paragraph" w:styleId="Ttulo3">
     <w:name w:val="heading 3"/>
     <w:basedOn w:val="Normal"/>
     <w:next w:val="Normal"/>
@@ -3968,7 +3931,7 @@
       <w:szCs w:val="28"/>
     </w:rPr>
   </w:style>
-  <w:style w:type="paragraph" w:styleId="Heading4">
+  <w:style w:type="paragraph" w:styleId="Ttulo4">
     <w:name w:val="heading 4"/>
     <w:basedOn w:val="Normal"/>
     <w:next w:val="Normal"/>
@@ -3988,7 +3951,7 @@
       <w:szCs w:val="24"/>
     </w:rPr>
   </w:style>
-  <w:style w:type="paragraph" w:styleId="Heading5">
+  <w:style w:type="paragraph" w:styleId="Ttulo5">
     <w:name w:val="heading 5"/>
     <w:basedOn w:val="Normal"/>
     <w:next w:val="Normal"/>
@@ -4006,7 +3969,7 @@
       <w:color w:val="666666"/>
     </w:rPr>
   </w:style>
-  <w:style w:type="paragraph" w:styleId="Heading6">
+  <w:style w:type="paragraph" w:styleId="Ttulo6">
     <w:name w:val="heading 6"/>
     <w:basedOn w:val="Normal"/>
     <w:next w:val="Normal"/>
@@ -4025,13 +3988,13 @@
       <w:color w:val="666666"/>
     </w:rPr>
   </w:style>
-  <w:style w:type="character" w:default="1" w:styleId="DefaultParagraphFont">
+  <w:style w:type="character" w:default="1" w:styleId="Fuentedeprrafopredeter">
     <w:name w:val="Default Paragraph Font"/>
     <w:uiPriority w:val="1"/>
     <w:semiHidden/>
     <w:unhideWhenUsed/>
   </w:style>
-  <w:style w:type="table" w:default="1" w:styleId="TableNormal">
+  <w:style w:type="table" w:default="1" w:styleId="Tablanormal">
     <w:name w:val="Normal Table"/>
     <w:uiPriority w:val="99"/>
     <w:semiHidden/>
@@ -4046,13 +4009,13 @@
       </w:tblCellMar>
     </w:tblPr>
   </w:style>
-  <w:style w:type="numbering" w:default="1" w:styleId="NoList">
+  <w:style w:type="numbering" w:default="1" w:styleId="Sinlista">
     <w:name w:val="No List"/>
     <w:uiPriority w:val="99"/>
     <w:semiHidden/>
     <w:unhideWhenUsed/>
   </w:style>
-  <w:style w:type="character" w:styleId="Hyperlink">
+  <w:style w:type="character" w:styleId="Hipervnculo">
     <w:name w:val="Hyperlink"/>
     <w:uiPriority w:val="99"/>
     <w:rPr>
@@ -4067,7 +4030,7 @@
   <w:style w:type="paragraph" w:customStyle="1" w:styleId="Heading">
     <w:name w:val="Heading"/>
     <w:basedOn w:val="Normal"/>
-    <w:next w:val="BodyText"/>
+    <w:next w:val="Textoindependiente"/>
     <w:qFormat/>
     <w:pPr>
       <w:keepNext/>
@@ -4079,21 +4042,21 @@
       <w:szCs w:val="28"/>
     </w:rPr>
   </w:style>
-  <w:style w:type="paragraph" w:styleId="BodyText">
+  <w:style w:type="paragraph" w:styleId="Textoindependiente">
     <w:name w:val="Body Text"/>
     <w:basedOn w:val="Normal"/>
     <w:pPr>
       <w:spacing w:after="140"/>
     </w:pPr>
   </w:style>
-  <w:style w:type="paragraph" w:styleId="List">
+  <w:style w:type="paragraph" w:styleId="Lista">
     <w:name w:val="List"/>
-    <w:basedOn w:val="BodyText"/>
+    <w:basedOn w:val="Textoindependiente"/>
     <w:rPr>
       <w:rFonts w:cs="Lohit Devanagari"/>
     </w:rPr>
   </w:style>
-  <w:style w:type="paragraph" w:styleId="Caption">
+  <w:style w:type="paragraph" w:styleId="Descripcin">
     <w:name w:val="caption"/>
     <w:basedOn w:val="Normal"/>
     <w:qFormat/>
@@ -4120,7 +4083,7 @@
       <w:rFonts w:cs="Lohit Devanagari"/>
     </w:rPr>
   </w:style>
-  <w:style w:type="paragraph" w:styleId="Title">
+  <w:style w:type="paragraph" w:styleId="Ttulo">
     <w:name w:val="Title"/>
     <w:basedOn w:val="Normal"/>
     <w:next w:val="Normal"/>
@@ -4136,7 +4099,7 @@
       <w:szCs w:val="52"/>
     </w:rPr>
   </w:style>
-  <w:style w:type="paragraph" w:styleId="Subtitle">
+  <w:style w:type="paragraph" w:styleId="Subttulo">
     <w:name w:val="Subtitle"/>
     <w:basedOn w:val="Normal"/>
     <w:next w:val="Normal"/>
@@ -4158,7 +4121,7 @@
     <w:basedOn w:val="Normal"/>
     <w:qFormat/>
   </w:style>
-  <w:style w:type="paragraph" w:styleId="Header">
+  <w:style w:type="paragraph" w:styleId="Encabezado">
     <w:name w:val="header"/>
     <w:basedOn w:val="HeaderandFooter"/>
   </w:style>
@@ -4195,7 +4158,7 @@
       <w:spacing w:line="276" w:lineRule="auto"/>
     </w:pPr>
   </w:style>
-  <w:style w:type="paragraph" w:styleId="TOC2">
+  <w:style w:type="paragraph" w:styleId="TDC2">
     <w:name w:val="toc 2"/>
     <w:basedOn w:val="Normal"/>
     <w:next w:val="Normal"/>
@@ -4208,7 +4171,7 @@
       <w:ind w:left="220"/>
     </w:pPr>
   </w:style>
-  <w:style w:type="paragraph" w:styleId="TOC1">
+  <w:style w:type="paragraph" w:styleId="TDC1">
     <w:name w:val="toc 1"/>
     <w:basedOn w:val="Normal"/>
     <w:next w:val="Normal"/>
@@ -4219,6 +4182,28 @@
     <w:pPr>
       <w:spacing w:after="100"/>
     </w:pPr>
+  </w:style>
+  <w:style w:type="paragraph" w:styleId="Piedepgina">
+    <w:name w:val="footer"/>
+    <w:basedOn w:val="Normal"/>
+    <w:link w:val="PiedepginaCar"/>
+    <w:uiPriority w:val="99"/>
+    <w:unhideWhenUsed/>
+    <w:rsid w:val="00D96C67"/>
+    <w:pPr>
+      <w:tabs>
+        <w:tab w:val="center" w:pos="4252"/>
+        <w:tab w:val="right" w:pos="8504"/>
+      </w:tabs>
+      <w:spacing w:line="240" w:lineRule="auto"/>
+    </w:pPr>
+  </w:style>
+  <w:style w:type="character" w:customStyle="1" w:styleId="PiedepginaCar">
+    <w:name w:val="Pie de página Car"/>
+    <w:basedOn w:val="Fuentedeprrafopredeter"/>
+    <w:link w:val="Piedepgina"/>
+    <w:uiPriority w:val="99"/>
+    <w:rsid w:val="00D96C67"/>
   </w:style>
 </w:styles>
 </file>

</xml_diff>